<commit_message>
comments for DmaTcsTriggerFrequency in EB User manual
</commit_message>
<xml_diff>
--- a/DMA.docx
+++ b/DMA.docx
@@ -330,11 +330,6 @@
     </w:p>
     <w:p/>
     <w:p>
-      <w:pPr>
-        <w:rPr>
-          <w:rFonts w:hint="eastAsia"/>
-        </w:rPr>
-      </w:pPr>
       <w:r>
         <w:rPr>
           <w:noProof/>
@@ -451,6 +446,49 @@
                     <a:xfrm>
                       <a:off x="0" y="0"/>
                       <a:ext cx="5943600" cy="2202180"/>
+                    </a:xfrm>
+                    <a:prstGeom prst="rect">
+                      <a:avLst/>
+                    </a:prstGeom>
+                  </pic:spPr>
+                </pic:pic>
+              </a:graphicData>
+            </a:graphic>
+          </wp:inline>
+        </w:drawing>
+      </w:r>
+    </w:p>
+    <w:p/>
+    <w:p>
+      <w:r>
+        <w:rPr>
+          <w:noProof/>
+        </w:rPr>
+        <w:drawing>
+          <wp:inline distT="0" distB="0" distL="0" distR="0" wp14:anchorId="11CC5452" wp14:editId="4A4D15C3">
+            <wp:extent cx="5943600" cy="3507740"/>
+            <wp:effectExtent l="0" t="0" r="0" b="0"/>
+            <wp:docPr id="2" name="Picture 2"/>
+            <wp:cNvGraphicFramePr>
+              <a:graphicFrameLocks xmlns:a="http://schemas.openxmlformats.org/drawingml/2006/main" noChangeAspect="1"/>
+            </wp:cNvGraphicFramePr>
+            <a:graphic xmlns:a="http://schemas.openxmlformats.org/drawingml/2006/main">
+              <a:graphicData uri="http://schemas.openxmlformats.org/drawingml/2006/picture">
+                <pic:pic xmlns:pic="http://schemas.openxmlformats.org/drawingml/2006/picture">
+                  <pic:nvPicPr>
+                    <pic:cNvPr id="1" name=""/>
+                    <pic:cNvPicPr/>
+                  </pic:nvPicPr>
+                  <pic:blipFill>
+                    <a:blip r:embed="rId9"/>
+                    <a:stretch>
+                      <a:fillRect/>
+                    </a:stretch>
+                  </pic:blipFill>
+                  <pic:spPr>
+                    <a:xfrm>
+                      <a:off x="0" y="0"/>
+                      <a:ext cx="5943600" cy="3507740"/>
                     </a:xfrm>
                     <a:prstGeom prst="rect">
                       <a:avLst/>

</xml_diff>

<commit_message>
update manual code for DMA link config
</commit_message>
<xml_diff>
--- a/DMA.docx
+++ b/DMA.docx
@@ -501,6 +501,241 @@
         </w:drawing>
       </w:r>
     </w:p>
+    <w:p/>
+    <w:p>
+      <w:r>
+        <w:rPr>
+          <w:noProof/>
+        </w:rPr>
+        <w:lastRenderedPageBreak/>
+        <w:drawing>
+          <wp:inline distT="0" distB="0" distL="0" distR="0" wp14:anchorId="3051074B" wp14:editId="1B41AE54">
+            <wp:extent cx="5943600" cy="3067685"/>
+            <wp:effectExtent l="0" t="0" r="0" b="0"/>
+            <wp:docPr id="9" name="Picture 9"/>
+            <wp:cNvGraphicFramePr>
+              <a:graphicFrameLocks xmlns:a="http://schemas.openxmlformats.org/drawingml/2006/main" noChangeAspect="1"/>
+            </wp:cNvGraphicFramePr>
+            <a:graphic xmlns:a="http://schemas.openxmlformats.org/drawingml/2006/main">
+              <a:graphicData uri="http://schemas.openxmlformats.org/drawingml/2006/picture">
+                <pic:pic xmlns:pic="http://schemas.openxmlformats.org/drawingml/2006/picture">
+                  <pic:nvPicPr>
+                    <pic:cNvPr id="1" name=""/>
+                    <pic:cNvPicPr/>
+                  </pic:nvPicPr>
+                  <pic:blipFill>
+                    <a:blip r:embed="rId10"/>
+                    <a:stretch>
+                      <a:fillRect/>
+                    </a:stretch>
+                  </pic:blipFill>
+                  <pic:spPr>
+                    <a:xfrm>
+                      <a:off x="0" y="0"/>
+                      <a:ext cx="5943600" cy="3067685"/>
+                    </a:xfrm>
+                    <a:prstGeom prst="rect">
+                      <a:avLst/>
+                    </a:prstGeom>
+                  </pic:spPr>
+                </pic:pic>
+              </a:graphicData>
+            </a:graphic>
+          </wp:inline>
+        </w:drawing>
+      </w:r>
+    </w:p>
+    <w:p/>
+    <w:p>
+      <w:r>
+        <w:rPr>
+          <w:noProof/>
+        </w:rPr>
+        <w:drawing>
+          <wp:inline distT="0" distB="0" distL="0" distR="0" wp14:anchorId="0CE70194" wp14:editId="1B0CD02D">
+            <wp:extent cx="5943600" cy="3837305"/>
+            <wp:effectExtent l="0" t="0" r="0" b="0"/>
+            <wp:docPr id="10" name="Picture 10"/>
+            <wp:cNvGraphicFramePr>
+              <a:graphicFrameLocks xmlns:a="http://schemas.openxmlformats.org/drawingml/2006/main" noChangeAspect="1"/>
+            </wp:cNvGraphicFramePr>
+            <a:graphic xmlns:a="http://schemas.openxmlformats.org/drawingml/2006/main">
+              <a:graphicData uri="http://schemas.openxmlformats.org/drawingml/2006/picture">
+                <pic:pic xmlns:pic="http://schemas.openxmlformats.org/drawingml/2006/picture">
+                  <pic:nvPicPr>
+                    <pic:cNvPr id="1" name=""/>
+                    <pic:cNvPicPr/>
+                  </pic:nvPicPr>
+                  <pic:blipFill>
+                    <a:blip r:embed="rId11"/>
+                    <a:stretch>
+                      <a:fillRect/>
+                    </a:stretch>
+                  </pic:blipFill>
+                  <pic:spPr>
+                    <a:xfrm>
+                      <a:off x="0" y="0"/>
+                      <a:ext cx="5943600" cy="3837305"/>
+                    </a:xfrm>
+                    <a:prstGeom prst="rect">
+                      <a:avLst/>
+                    </a:prstGeom>
+                  </pic:spPr>
+                </pic:pic>
+              </a:graphicData>
+            </a:graphic>
+          </wp:inline>
+        </w:drawing>
+      </w:r>
+    </w:p>
+    <w:p/>
+    <w:p>
+      <w:r>
+        <w:br w:type="page"/>
+      </w:r>
+    </w:p>
+    <w:p>
+      <w:r>
+        <w:rPr>
+          <w:rFonts w:hint="eastAsia"/>
+        </w:rPr>
+        <w:lastRenderedPageBreak/>
+        <w:t>DMA</w:t>
+      </w:r>
+      <w:r>
+        <w:t xml:space="preserve"> link List Config</w:t>
+      </w:r>
+    </w:p>
+    <w:p/>
+    <w:p>
+      <w:r>
+        <w:rPr>
+          <w:noProof/>
+        </w:rPr>
+        <w:drawing>
+          <wp:inline distT="0" distB="0" distL="0" distR="0" wp14:anchorId="19B38984" wp14:editId="41D1E0E2">
+            <wp:extent cx="5943600" cy="6748145"/>
+            <wp:effectExtent l="0" t="0" r="0" b="0"/>
+            <wp:docPr id="13" name="Picture 13"/>
+            <wp:cNvGraphicFramePr>
+              <a:graphicFrameLocks xmlns:a="http://schemas.openxmlformats.org/drawingml/2006/main" noChangeAspect="1"/>
+            </wp:cNvGraphicFramePr>
+            <a:graphic xmlns:a="http://schemas.openxmlformats.org/drawingml/2006/main">
+              <a:graphicData uri="http://schemas.openxmlformats.org/drawingml/2006/picture">
+                <pic:pic xmlns:pic="http://schemas.openxmlformats.org/drawingml/2006/picture">
+                  <pic:nvPicPr>
+                    <pic:cNvPr id="1" name=""/>
+                    <pic:cNvPicPr/>
+                  </pic:nvPicPr>
+                  <pic:blipFill>
+                    <a:blip r:embed="rId12"/>
+                    <a:stretch>
+                      <a:fillRect/>
+                    </a:stretch>
+                  </pic:blipFill>
+                  <pic:spPr>
+                    <a:xfrm>
+                      <a:off x="0" y="0"/>
+                      <a:ext cx="5943600" cy="6748145"/>
+                    </a:xfrm>
+                    <a:prstGeom prst="rect">
+                      <a:avLst/>
+                    </a:prstGeom>
+                  </pic:spPr>
+                </pic:pic>
+              </a:graphicData>
+            </a:graphic>
+          </wp:inline>
+        </w:drawing>
+      </w:r>
+    </w:p>
+    <w:p/>
+    <w:p>
+      <w:r>
+        <w:rPr>
+          <w:noProof/>
+        </w:rPr>
+        <w:lastRenderedPageBreak/>
+        <w:drawing>
+          <wp:inline distT="0" distB="0" distL="0" distR="0" wp14:anchorId="6BA55B4C" wp14:editId="0EFD8A6A">
+            <wp:extent cx="5943600" cy="2169160"/>
+            <wp:effectExtent l="0" t="0" r="0" b="2540"/>
+            <wp:docPr id="12" name="Picture 12"/>
+            <wp:cNvGraphicFramePr>
+              <a:graphicFrameLocks xmlns:a="http://schemas.openxmlformats.org/drawingml/2006/main" noChangeAspect="1"/>
+            </wp:cNvGraphicFramePr>
+            <a:graphic xmlns:a="http://schemas.openxmlformats.org/drawingml/2006/main">
+              <a:graphicData uri="http://schemas.openxmlformats.org/drawingml/2006/picture">
+                <pic:pic xmlns:pic="http://schemas.openxmlformats.org/drawingml/2006/picture">
+                  <pic:nvPicPr>
+                    <pic:cNvPr id="1" name=""/>
+                    <pic:cNvPicPr/>
+                  </pic:nvPicPr>
+                  <pic:blipFill>
+                    <a:blip r:embed="rId13"/>
+                    <a:stretch>
+                      <a:fillRect/>
+                    </a:stretch>
+                  </pic:blipFill>
+                  <pic:spPr>
+                    <a:xfrm>
+                      <a:off x="0" y="0"/>
+                      <a:ext cx="5943600" cy="2169160"/>
+                    </a:xfrm>
+                    <a:prstGeom prst="rect">
+                      <a:avLst/>
+                    </a:prstGeom>
+                  </pic:spPr>
+                </pic:pic>
+              </a:graphicData>
+            </a:graphic>
+          </wp:inline>
+        </w:drawing>
+      </w:r>
+    </w:p>
+    <w:p>
+      <w:r>
+        <w:rPr>
+          <w:noProof/>
+        </w:rPr>
+        <w:drawing>
+          <wp:inline distT="0" distB="0" distL="0" distR="0" wp14:anchorId="59031B1C" wp14:editId="17ED83F8">
+            <wp:extent cx="5943600" cy="2969895"/>
+            <wp:effectExtent l="0" t="0" r="0" b="1905"/>
+            <wp:docPr id="11" name="Picture 11"/>
+            <wp:cNvGraphicFramePr>
+              <a:graphicFrameLocks xmlns:a="http://schemas.openxmlformats.org/drawingml/2006/main" noChangeAspect="1"/>
+            </wp:cNvGraphicFramePr>
+            <a:graphic xmlns:a="http://schemas.openxmlformats.org/drawingml/2006/main">
+              <a:graphicData uri="http://schemas.openxmlformats.org/drawingml/2006/picture">
+                <pic:pic xmlns:pic="http://schemas.openxmlformats.org/drawingml/2006/picture">
+                  <pic:nvPicPr>
+                    <pic:cNvPr id="1" name=""/>
+                    <pic:cNvPicPr/>
+                  </pic:nvPicPr>
+                  <pic:blipFill>
+                    <a:blip r:embed="rId14"/>
+                    <a:stretch>
+                      <a:fillRect/>
+                    </a:stretch>
+                  </pic:blipFill>
+                  <pic:spPr>
+                    <a:xfrm>
+                      <a:off x="0" y="0"/>
+                      <a:ext cx="5943600" cy="2969895"/>
+                    </a:xfrm>
+                    <a:prstGeom prst="rect">
+                      <a:avLst/>
+                    </a:prstGeom>
+                  </pic:spPr>
+                </pic:pic>
+              </a:graphicData>
+            </a:graphic>
+          </wp:inline>
+        </w:drawing>
+      </w:r>
+    </w:p>
+    <w:p/>
     <w:sectPr>
       <w:pgSz w:w="12240" w:h="15840"/>
       <w:pgMar w:top="1440" w:right="1440" w:bottom="1440" w:left="1440" w:header="720" w:footer="720" w:gutter="0"/>

</xml_diff>